<commit_message>
change some data in startR
</commit_message>
<xml_diff>
--- a/ПЗ1_Выговская.docx
+++ b/ПЗ1_Выговская.docx
@@ -654,22 +654,190 @@
           <w:sz w:val="28"/>
         </w:rPr>
         <w:lastRenderedPageBreak/>
-        <w:t>Клонирование репозитория.</w:t>
-      </w:r>
-    </w:p>
-    <w:p>
-      <w:pPr>
-        <w:jc w:val="center"/>
-      </w:pPr>
-      <w:r>
-        <w:rPr>
-          <w:noProof/>
+        <w:t xml:space="preserve">Цель:  </w:t>
+      </w:r>
+    </w:p>
+    <w:p>
+      <w:pPr>
+        <w:ind w:firstLine="709"/>
+        <w:rPr>
+          <w:rFonts w:ascii="Times New Roman" w:hAnsi="Times New Roman" w:cs="Times New Roman"/>
+          <w:sz w:val="28"/>
+        </w:rPr>
+      </w:pPr>
+      <w:r>
+        <w:rPr>
+          <w:rFonts w:ascii="Times New Roman" w:hAnsi="Times New Roman" w:cs="Times New Roman"/>
+          <w:sz w:val="28"/>
+        </w:rPr>
+        <w:t>+</w:t>
+      </w:r>
+      <w:r>
+        <w:rPr>
+          <w:rFonts w:ascii="Times New Roman" w:hAnsi="Times New Roman" w:cs="Times New Roman"/>
+          <w:sz w:val="28"/>
+        </w:rPr>
+        <w:t xml:space="preserve">Создать </w:t>
+      </w:r>
+      <w:proofErr w:type="spellStart"/>
+      <w:r>
+        <w:rPr>
+          <w:rFonts w:ascii="Times New Roman" w:hAnsi="Times New Roman" w:cs="Times New Roman"/>
+          <w:sz w:val="28"/>
+        </w:rPr>
+        <w:t>Git</w:t>
+      </w:r>
+      <w:proofErr w:type="spellEnd"/>
+      <w:r>
+        <w:rPr>
+          <w:rFonts w:ascii="Times New Roman" w:hAnsi="Times New Roman" w:cs="Times New Roman"/>
+          <w:sz w:val="28"/>
+        </w:rPr>
+        <w:t>-репозиторий.</w:t>
+      </w:r>
+    </w:p>
+    <w:p>
+      <w:pPr>
+        <w:ind w:firstLine="709"/>
+        <w:rPr>
+          <w:rFonts w:ascii="Times New Roman" w:hAnsi="Times New Roman" w:cs="Times New Roman"/>
+          <w:sz w:val="28"/>
+        </w:rPr>
+      </w:pPr>
+      <w:r>
+        <w:rPr>
+          <w:rFonts w:ascii="Times New Roman" w:hAnsi="Times New Roman" w:cs="Times New Roman"/>
+          <w:sz w:val="28"/>
+        </w:rPr>
+        <w:t>+</w:t>
+      </w:r>
+      <w:r>
+        <w:rPr>
+          <w:rFonts w:ascii="Times New Roman" w:hAnsi="Times New Roman" w:cs="Times New Roman"/>
+          <w:sz w:val="28"/>
+        </w:rPr>
+        <w:t>Клонировать существующий репозиторий.</w:t>
+      </w:r>
+    </w:p>
+    <w:p>
+      <w:pPr>
+        <w:ind w:firstLine="709"/>
+        <w:rPr>
+          <w:rFonts w:ascii="Times New Roman" w:hAnsi="Times New Roman" w:cs="Times New Roman"/>
+          <w:sz w:val="28"/>
+        </w:rPr>
+      </w:pPr>
+      <w:r>
+        <w:rPr>
+          <w:rFonts w:ascii="Times New Roman" w:hAnsi="Times New Roman" w:cs="Times New Roman"/>
+          <w:sz w:val="28"/>
+        </w:rPr>
+        <w:t>+</w:t>
+      </w:r>
+      <w:r>
+        <w:rPr>
+          <w:rFonts w:ascii="Times New Roman" w:hAnsi="Times New Roman" w:cs="Times New Roman"/>
+          <w:sz w:val="28"/>
+        </w:rPr>
+        <w:t>Внести и оформить изменения в локальном репозитории.</w:t>
+      </w:r>
+    </w:p>
+    <w:p>
+      <w:pPr>
+        <w:ind w:firstLine="709"/>
+        <w:rPr>
+          <w:rFonts w:ascii="Times New Roman" w:hAnsi="Times New Roman" w:cs="Times New Roman"/>
+          <w:sz w:val="28"/>
+        </w:rPr>
+      </w:pPr>
+      <w:r>
+        <w:rPr>
+          <w:rFonts w:ascii="Times New Roman" w:hAnsi="Times New Roman" w:cs="Times New Roman"/>
+          <w:sz w:val="28"/>
+        </w:rPr>
+        <w:t>Загрузить локальные изменения в удаленный репозиторий.</w:t>
+      </w:r>
+    </w:p>
+    <w:p>
+      <w:pPr>
+        <w:ind w:firstLine="709"/>
+        <w:rPr>
+          <w:rFonts w:ascii="Times New Roman" w:hAnsi="Times New Roman" w:cs="Times New Roman"/>
+          <w:sz w:val="28"/>
+        </w:rPr>
+      </w:pPr>
+    </w:p>
+    <w:p>
+      <w:pPr>
+        <w:ind w:firstLine="709"/>
+        <w:rPr>
+          <w:rFonts w:ascii="Times New Roman" w:hAnsi="Times New Roman" w:cs="Times New Roman"/>
+          <w:sz w:val="28"/>
+        </w:rPr>
+      </w:pPr>
+      <w:r>
+        <w:rPr>
+          <w:rFonts w:ascii="Times New Roman" w:hAnsi="Times New Roman" w:cs="Times New Roman"/>
+          <w:sz w:val="28"/>
+        </w:rPr>
+        <w:t>Созда</w:t>
+      </w:r>
+      <w:r>
+        <w:rPr>
+          <w:rFonts w:ascii="Times New Roman" w:hAnsi="Times New Roman" w:cs="Times New Roman"/>
+          <w:sz w:val="28"/>
+        </w:rPr>
+        <w:t>ние</w:t>
+      </w:r>
+      <w:r>
+        <w:rPr>
+          <w:rFonts w:ascii="Times New Roman" w:hAnsi="Times New Roman" w:cs="Times New Roman"/>
+          <w:sz w:val="28"/>
+        </w:rPr>
+        <w:t xml:space="preserve"> </w:t>
+      </w:r>
+      <w:proofErr w:type="spellStart"/>
+      <w:r>
+        <w:rPr>
+          <w:rFonts w:ascii="Times New Roman" w:hAnsi="Times New Roman" w:cs="Times New Roman"/>
+          <w:sz w:val="28"/>
+        </w:rPr>
+        <w:t>Git</w:t>
+      </w:r>
+      <w:proofErr w:type="spellEnd"/>
+      <w:r>
+        <w:rPr>
+          <w:rFonts w:ascii="Times New Roman" w:hAnsi="Times New Roman" w:cs="Times New Roman"/>
+          <w:sz w:val="28"/>
+        </w:rPr>
+        <w:t>-репозитори</w:t>
+      </w:r>
+      <w:r>
+        <w:rPr>
+          <w:rFonts w:ascii="Times New Roman" w:hAnsi="Times New Roman" w:cs="Times New Roman"/>
+          <w:sz w:val="28"/>
+        </w:rPr>
+        <w:t>я.</w:t>
+      </w:r>
+    </w:p>
+    <w:p>
+      <w:pPr>
+        <w:ind w:firstLine="709"/>
+        <w:rPr>
+          <w:rFonts w:ascii="Times New Roman" w:hAnsi="Times New Roman" w:cs="Times New Roman"/>
+          <w:sz w:val="28"/>
+        </w:rPr>
+      </w:pPr>
+      <w:r>
+        <w:rPr>
+          <w:rFonts w:ascii="Times New Roman" w:hAnsi="Times New Roman" w:cs="Times New Roman"/>
+          <w:sz w:val="28"/>
         </w:rPr>
         <w:drawing>
-          <wp:inline distT="0" distB="0" distL="0" distR="0" wp14:anchorId="74128771" wp14:editId="05E2F204">
-            <wp:extent cx="5940425" cy="802005"/>
-            <wp:effectExtent l="0" t="0" r="3175" b="0"/>
-            <wp:docPr id="1" name="Рисунок 1"/>
+          <wp:inline distT="0" distB="0" distL="0" distR="0" wp14:anchorId="4624487F" wp14:editId="641B6B6D">
+            <wp:extent cx="5242452" cy="2968388"/>
+            <wp:effectExtent l="0" t="0" r="0" b="3810"/>
+            <wp:docPr id="2" name="Рисунок 2"/>
             <wp:cNvGraphicFramePr>
               <a:graphicFrameLocks xmlns:a="http://schemas.openxmlformats.org/drawingml/2006/main" noChangeAspect="1"/>
             </wp:cNvGraphicFramePr>
@@ -689,7 +857,7 @@
                   <pic:spPr>
                     <a:xfrm>
                       <a:off x="0" y="0"/>
-                      <a:ext cx="5940425" cy="802005"/>
+                      <a:ext cx="5251503" cy="2973513"/>
                     </a:xfrm>
                     <a:prstGeom prst="rect">
                       <a:avLst/>
@@ -708,49 +876,26 @@
         <w:rPr>
           <w:rFonts w:ascii="Times New Roman" w:hAnsi="Times New Roman" w:cs="Times New Roman"/>
           <w:sz w:val="28"/>
-          <w:lang w:val="en-US"/>
-        </w:rPr>
-      </w:pPr>
-      <w:r>
-        <w:rPr>
-          <w:rFonts w:ascii="Times New Roman" w:hAnsi="Times New Roman" w:cs="Times New Roman"/>
-          <w:sz w:val="28"/>
-        </w:rPr>
-        <w:t xml:space="preserve">Выполнение </w:t>
-      </w:r>
-      <w:proofErr w:type="spellStart"/>
-      <w:r>
-        <w:rPr>
-          <w:rFonts w:ascii="Times New Roman" w:hAnsi="Times New Roman" w:cs="Times New Roman"/>
-          <w:sz w:val="28"/>
-          <w:lang w:val="en-US"/>
-        </w:rPr>
-        <w:t>start.R</w:t>
-      </w:r>
-      <w:proofErr w:type="spellEnd"/>
-      <w:r>
-        <w:rPr>
-          <w:rFonts w:ascii="Times New Roman" w:hAnsi="Times New Roman" w:cs="Times New Roman"/>
-          <w:sz w:val="28"/>
-          <w:lang w:val="en-US"/>
-        </w:rPr>
-        <w:t>.</w:t>
-      </w:r>
-    </w:p>
-    <w:p/>
+        </w:rPr>
+      </w:pPr>
+      <w:r>
+        <w:rPr>
+          <w:rFonts w:ascii="Times New Roman" w:hAnsi="Times New Roman" w:cs="Times New Roman"/>
+          <w:sz w:val="28"/>
+        </w:rPr>
+        <w:t>Клонирование репозитория.</w:t>
+      </w:r>
+    </w:p>
     <w:p>
       <w:pPr>
         <w:jc w:val="center"/>
       </w:pPr>
       <w:r>
-        <w:rPr>
-          <w:noProof/>
-        </w:rPr>
         <w:drawing>
-          <wp:inline distT="0" distB="0" distL="0" distR="0" wp14:anchorId="6E6B2F95" wp14:editId="210D66CF">
-            <wp:extent cx="3985260" cy="3241458"/>
-            <wp:effectExtent l="0" t="0" r="0" b="0"/>
-            <wp:docPr id="5" name="Рисунок 5"/>
+          <wp:inline distT="0" distB="0" distL="0" distR="0" wp14:anchorId="32ED7F2E" wp14:editId="3F11089B">
+            <wp:extent cx="5783476" cy="908685"/>
+            <wp:effectExtent l="0" t="0" r="8255" b="5715"/>
+            <wp:docPr id="1" name="Рисунок 1"/>
             <wp:cNvGraphicFramePr>
               <a:graphicFrameLocks xmlns:a="http://schemas.openxmlformats.org/drawingml/2006/main" noChangeAspect="1"/>
             </wp:cNvGraphicFramePr>
@@ -770,7 +915,7 @@
                   <pic:spPr>
                     <a:xfrm>
                       <a:off x="0" y="0"/>
-                      <a:ext cx="3999509" cy="3253047"/>
+                      <a:ext cx="5794112" cy="910356"/>
                     </a:xfrm>
                     <a:prstGeom prst="rect">
                       <a:avLst/>
@@ -796,23 +941,55 @@
           <w:rFonts w:ascii="Times New Roman" w:hAnsi="Times New Roman" w:cs="Times New Roman"/>
           <w:sz w:val="28"/>
         </w:rPr>
-        <w:t>Создание репозитория.</w:t>
-      </w:r>
-    </w:p>
-    <w:p/>
-    <w:p>
-      <w:pPr>
-        <w:jc w:val="center"/>
-      </w:pPr>
-      <w:r>
-        <w:rPr>
-          <w:noProof/>
+        <w:t>Внес</w:t>
+      </w:r>
+      <w:r>
+        <w:rPr>
+          <w:rFonts w:ascii="Times New Roman" w:hAnsi="Times New Roman" w:cs="Times New Roman"/>
+          <w:sz w:val="28"/>
+        </w:rPr>
+        <w:t>ены</w:t>
+      </w:r>
+      <w:r>
+        <w:rPr>
+          <w:rFonts w:ascii="Times New Roman" w:hAnsi="Times New Roman" w:cs="Times New Roman"/>
+          <w:sz w:val="28"/>
+        </w:rPr>
+        <w:t xml:space="preserve"> и оформ</w:t>
+      </w:r>
+      <w:r>
+        <w:rPr>
+          <w:rFonts w:ascii="Times New Roman" w:hAnsi="Times New Roman" w:cs="Times New Roman"/>
+          <w:sz w:val="28"/>
+        </w:rPr>
+        <w:t>лены</w:t>
+      </w:r>
+      <w:r>
+        <w:rPr>
+          <w:rFonts w:ascii="Times New Roman" w:hAnsi="Times New Roman" w:cs="Times New Roman"/>
+          <w:sz w:val="28"/>
+        </w:rPr>
+        <w:t xml:space="preserve"> изменения в локальном репозитории.</w:t>
+      </w:r>
+    </w:p>
+    <w:p>
+      <w:pPr>
+        <w:ind w:firstLine="709"/>
+        <w:rPr>
+          <w:rFonts w:ascii="Times New Roman" w:hAnsi="Times New Roman" w:cs="Times New Roman"/>
+          <w:sz w:val="28"/>
+        </w:rPr>
+      </w:pPr>
+      <w:r>
+        <w:rPr>
+          <w:rFonts w:ascii="Times New Roman" w:hAnsi="Times New Roman" w:cs="Times New Roman"/>
+          <w:sz w:val="28"/>
         </w:rPr>
         <w:drawing>
-          <wp:inline distT="0" distB="0" distL="0" distR="0" wp14:anchorId="1A2DDA75" wp14:editId="6C228A60">
-            <wp:extent cx="5940425" cy="2550160"/>
-            <wp:effectExtent l="0" t="0" r="3175" b="2540"/>
-            <wp:docPr id="6" name="Рисунок 6"/>
+          <wp:inline distT="0" distB="0" distL="0" distR="0" wp14:anchorId="52ED938B" wp14:editId="66A76432">
+            <wp:extent cx="5026146" cy="1917511"/>
+            <wp:effectExtent l="0" t="0" r="3175" b="6985"/>
+            <wp:docPr id="4" name="Рисунок 4"/>
             <wp:cNvGraphicFramePr>
               <a:graphicFrameLocks xmlns:a="http://schemas.openxmlformats.org/drawingml/2006/main" noChangeAspect="1"/>
             </wp:cNvGraphicFramePr>
@@ -832,7 +1009,7 @@
                   <pic:spPr>
                     <a:xfrm>
                       <a:off x="0" y="0"/>
-                      <a:ext cx="5940425" cy="2550160"/>
+                      <a:ext cx="5033081" cy="1920157"/>
                     </a:xfrm>
                     <a:prstGeom prst="rect">
                       <a:avLst/>
@@ -846,6 +1023,7 @@
       </w:r>
     </w:p>
     <w:p/>
+    <w:p/>
     <w:p>
       <w:pPr>
         <w:ind w:firstLine="709"/>
@@ -859,23 +1037,11 @@
           <w:rFonts w:ascii="Times New Roman" w:hAnsi="Times New Roman" w:cs="Times New Roman"/>
           <w:sz w:val="28"/>
         </w:rPr>
-        <w:t>Установка ссылки на репозиторий</w:t>
-      </w:r>
-    </w:p>
-    <w:p/>
-    <w:p>
-      <w:pPr>
-        <w:jc w:val="center"/>
-      </w:pPr>
-      <w:r>
-        <w:rPr>
-          <w:noProof/>
-        </w:rPr>
         <w:drawing>
-          <wp:inline distT="0" distB="0" distL="0" distR="0" wp14:anchorId="042376D8" wp14:editId="5F92FA95">
-            <wp:extent cx="5940425" cy="181610"/>
-            <wp:effectExtent l="0" t="0" r="3175" b="8890"/>
-            <wp:docPr id="7" name="Рисунок 7"/>
+          <wp:inline distT="0" distB="0" distL="0" distR="0" wp14:anchorId="28AFD578" wp14:editId="337EF706">
+            <wp:extent cx="5040714" cy="1972102"/>
+            <wp:effectExtent l="0" t="0" r="7620" b="9525"/>
+            <wp:docPr id="9" name="Рисунок 9"/>
             <wp:cNvGraphicFramePr>
               <a:graphicFrameLocks xmlns:a="http://schemas.openxmlformats.org/drawingml/2006/main" noChangeAspect="1"/>
             </wp:cNvGraphicFramePr>
@@ -895,7 +1061,7 @@
                   <pic:spPr>
                     <a:xfrm>
                       <a:off x="0" y="0"/>
-                      <a:ext cx="5940425" cy="181610"/>
+                      <a:ext cx="5054652" cy="1977555"/>
                     </a:xfrm>
                     <a:prstGeom prst="rect">
                       <a:avLst/>
@@ -921,41 +1087,11 @@
           <w:rFonts w:ascii="Times New Roman" w:hAnsi="Times New Roman" w:cs="Times New Roman"/>
           <w:sz w:val="28"/>
         </w:rPr>
-        <w:t xml:space="preserve">Создание </w:t>
-      </w:r>
-      <w:r>
-        <w:rPr>
-          <w:rFonts w:ascii="Times New Roman" w:hAnsi="Times New Roman" w:cs="Times New Roman"/>
-          <w:sz w:val="28"/>
-          <w:lang w:val="en-US"/>
-        </w:rPr>
-        <w:t>commit</w:t>
-      </w:r>
-      <w:r>
-        <w:rPr>
-          <w:rFonts w:ascii="Times New Roman" w:hAnsi="Times New Roman" w:cs="Times New Roman"/>
-          <w:sz w:val="28"/>
-        </w:rPr>
-        <w:t>.</w:t>
-      </w:r>
-    </w:p>
-    <w:p>
-      <w:pPr>
-        <w:jc w:val="center"/>
-        <w:rPr>
-          <w:rFonts w:ascii="Times New Roman" w:hAnsi="Times New Roman" w:cs="Times New Roman"/>
-          <w:sz w:val="28"/>
-        </w:rPr>
-      </w:pPr>
-      <w:r>
-        <w:rPr>
-          <w:noProof/>
-        </w:rPr>
         <w:drawing>
-          <wp:inline distT="0" distB="0" distL="0" distR="0" wp14:anchorId="24A41639" wp14:editId="45F5585B">
-            <wp:extent cx="5940425" cy="830580"/>
-            <wp:effectExtent l="0" t="0" r="3175" b="7620"/>
-            <wp:docPr id="8" name="Рисунок 8"/>
+          <wp:inline distT="0" distB="0" distL="0" distR="0" wp14:anchorId="5D6FC5FB" wp14:editId="415E1A78">
+            <wp:extent cx="5301900" cy="2866030"/>
+            <wp:effectExtent l="0" t="0" r="0" b="0"/>
+            <wp:docPr id="11" name="Рисунок 11"/>
             <wp:cNvGraphicFramePr>
               <a:graphicFrameLocks xmlns:a="http://schemas.openxmlformats.org/drawingml/2006/main" noChangeAspect="1"/>
             </wp:cNvGraphicFramePr>
@@ -975,83 +1111,7 @@
                   <pic:spPr>
                     <a:xfrm>
                       <a:off x="0" y="0"/>
-                      <a:ext cx="5940425" cy="830580"/>
-                    </a:xfrm>
-                    <a:prstGeom prst="rect">
-                      <a:avLst/>
-                    </a:prstGeom>
-                  </pic:spPr>
-                </pic:pic>
-              </a:graphicData>
-            </a:graphic>
-          </wp:inline>
-        </w:drawing>
-      </w:r>
-    </w:p>
-    <w:p>
-      <w:pPr>
-        <w:ind w:firstLine="709"/>
-        <w:rPr>
-          <w:rFonts w:ascii="Times New Roman" w:hAnsi="Times New Roman" w:cs="Times New Roman"/>
-          <w:sz w:val="28"/>
-          <w:lang w:val="en-US"/>
-        </w:rPr>
-      </w:pPr>
-      <w:r>
-        <w:rPr>
-          <w:rFonts w:ascii="Times New Roman" w:hAnsi="Times New Roman" w:cs="Times New Roman"/>
-          <w:sz w:val="28"/>
-        </w:rPr>
-        <w:t xml:space="preserve">Выполнение </w:t>
-      </w:r>
-      <w:r>
-        <w:rPr>
-          <w:rFonts w:ascii="Times New Roman" w:hAnsi="Times New Roman" w:cs="Times New Roman"/>
-          <w:sz w:val="28"/>
-          <w:lang w:val="en-US"/>
-        </w:rPr>
-        <w:t>push.</w:t>
-      </w:r>
-    </w:p>
-    <w:p>
-      <w:pPr>
-        <w:jc w:val="center"/>
-        <w:rPr>
-          <w:rFonts w:ascii="Times New Roman" w:hAnsi="Times New Roman" w:cs="Times New Roman"/>
-          <w:sz w:val="28"/>
-        </w:rPr>
-      </w:pPr>
-      <w:r>
-        <w:rPr>
-          <w:rFonts w:ascii="Times New Roman" w:hAnsi="Times New Roman" w:cs="Times New Roman"/>
-          <w:noProof/>
-          <w:sz w:val="28"/>
-        </w:rPr>
-        <w:drawing>
-          <wp:inline distT="0" distB="0" distL="0" distR="0" wp14:anchorId="704B781E" wp14:editId="1A4C07AB">
-            <wp:extent cx="5940425" cy="2150745"/>
-            <wp:effectExtent l="0" t="0" r="3175" b="1905"/>
-            <wp:docPr id="10" name="Рисунок 10"/>
-            <wp:cNvGraphicFramePr>
-              <a:graphicFrameLocks xmlns:a="http://schemas.openxmlformats.org/drawingml/2006/main" noChangeAspect="1"/>
-            </wp:cNvGraphicFramePr>
-            <a:graphic xmlns:a="http://schemas.openxmlformats.org/drawingml/2006/main">
-              <a:graphicData uri="http://schemas.openxmlformats.org/drawingml/2006/picture">
-                <pic:pic xmlns:pic="http://schemas.openxmlformats.org/drawingml/2006/picture">
-                  <pic:nvPicPr>
-                    <pic:cNvPr id="1" name=""/>
-                    <pic:cNvPicPr/>
-                  </pic:nvPicPr>
-                  <pic:blipFill>
-                    <a:blip r:embed="rId9"/>
-                    <a:stretch>
-                      <a:fillRect/>
-                    </a:stretch>
-                  </pic:blipFill>
-                  <pic:spPr>
-                    <a:xfrm>
-                      <a:off x="0" y="0"/>
-                      <a:ext cx="5940425" cy="2150745"/>
+                      <a:ext cx="5307630" cy="2869127"/>
                     </a:xfrm>
                     <a:prstGeom prst="rect">
                       <a:avLst/>
@@ -1515,7 +1575,7 @@
   <w:style w:type="paragraph" w:default="1" w:styleId="a">
     <w:name w:val="Normal"/>
     <w:qFormat/>
-    <w:rsid w:val="007C1E91"/>
+    <w:rsid w:val="009578C1"/>
   </w:style>
   <w:style w:type="character" w:default="1" w:styleId="a0">
     <w:name w:val="Default Paragraph Font"/>

</xml_diff>